<commit_message>
labels seem to work update of labels will not be allowed for now If I have time left I'll add an update function for labels now they can only be added and deleted if not in use
</commit_message>
<xml_diff>
--- a/ToDo2.docx
+++ b/ToDo2.docx
@@ -192,6 +192,27 @@
       <w:pPr>
         <w:pStyle w:val="Lijstalinea"/>
         <w:numPr>
+          <w:ilvl w:val="2"/>
+          <w:numId w:val="1"/>
+        </w:numPr>
+      </w:pPr>
+      <w:r>
+        <w:rPr>
+          <w:lang w:val="nl-BE"/>
+        </w:rPr>
+        <w:t>Bij aanmaken koppelen met g</w:t>
+      </w:r>
+      <w:r>
+        <w:rPr>
+          <w:lang w:val="nl-BE"/>
+        </w:rPr>
+        <w:t>ebruiker</w:t>
+      </w:r>
+    </w:p>
+    <w:p>
+      <w:pPr>
+        <w:pStyle w:val="Lijstalinea"/>
+        <w:numPr>
           <w:ilvl w:val="0"/>
           <w:numId w:val="1"/>
         </w:numPr>
@@ -299,42 +320,124 @@
         <w:rPr>
           <w:lang w:val="nl-BE"/>
         </w:rPr>
-        <w:t xml:space="preserve">Labels en </w:t>
-      </w:r>
-      <w:proofErr w:type="spellStart"/>
+        <w:t xml:space="preserve">Labels en participants </w:t>
+      </w:r>
       <w:r>
         <w:rPr>
           <w:lang w:val="nl-BE"/>
         </w:rPr>
-        <w:t>participants</w:t>
-      </w:r>
-      <w:proofErr w:type="spellEnd"/>
+        <w:t>worden allemaal samen aangevinkt</w:t>
+      </w:r>
+    </w:p>
+    <w:p>
+      <w:pPr>
+        <w:pStyle w:val="Lijstalinea"/>
+        <w:numPr>
+          <w:ilvl w:val="1"/>
+          <w:numId w:val="1"/>
+        </w:numPr>
+      </w:pPr>
+      <w:r>
+        <w:rPr>
+          <w:lang w:val="en-US"/>
+        </w:rPr>
+        <w:t>Day menu</w:t>
+      </w:r>
+    </w:p>
+    <w:p>
+      <w:pPr>
+        <w:pStyle w:val="Lijstalinea"/>
+        <w:numPr>
+          <w:ilvl w:val="2"/>
+          <w:numId w:val="1"/>
+        </w:numPr>
+      </w:pPr>
+      <w:r>
+        <w:rPr>
+          <w:lang w:val="en-US"/>
+        </w:rPr>
+        <w:t>Day-menu</w:t>
+      </w:r>
+    </w:p>
+    <w:p>
+      <w:pPr>
+        <w:pStyle w:val="Lijstalinea"/>
+        <w:numPr>
+          <w:ilvl w:val="2"/>
+          <w:numId w:val="1"/>
+        </w:numPr>
+      </w:pPr>
+      <w:r>
+        <w:rPr>
+          <w:lang w:val="en-US"/>
+        </w:rPr>
+        <w:t>Select-menu</w:t>
+      </w:r>
+    </w:p>
+    <w:p>
+      <w:pPr>
+        <w:pStyle w:val="Lijstalinea"/>
+        <w:numPr>
+          <w:ilvl w:val="3"/>
+          <w:numId w:val="1"/>
+        </w:numPr>
+      </w:pPr>
       <w:r>
         <w:rPr>
           <w:lang w:val="nl-BE"/>
         </w:rPr>
-        <w:t xml:space="preserve"> zijn niet</w:t>
+        <w:t>Knop ga naar cookbook w</w:t>
       </w:r>
       <w:r>
         <w:rPr>
           <w:lang w:val="nl-BE"/>
         </w:rPr>
-        <w:t xml:space="preserve"> meer beschikbaar</w:t>
-      </w:r>
-    </w:p>
-    <w:p>
-      <w:pPr>
-        <w:pStyle w:val="Lijstalinea"/>
-        <w:numPr>
-          <w:ilvl w:val="1"/>
-          <w:numId w:val="1"/>
-        </w:numPr>
-      </w:pPr>
-      <w:r>
-        <w:rPr>
-          <w:lang w:val="en-US"/>
-        </w:rPr>
-        <w:t>Day menu</w:t>
+        <w:t>erkt precies niet</w:t>
+      </w:r>
+    </w:p>
+    <w:p>
+      <w:pPr>
+        <w:pStyle w:val="Lijstalinea"/>
+        <w:numPr>
+          <w:ilvl w:val="1"/>
+          <w:numId w:val="1"/>
+        </w:numPr>
+      </w:pPr>
+      <w:r>
+        <w:rPr>
+          <w:lang w:val="en-US"/>
+        </w:rPr>
+        <w:t>home</w:t>
+      </w:r>
+    </w:p>
+    <w:p>
+      <w:pPr>
+        <w:pStyle w:val="Lijstalinea"/>
+        <w:numPr>
+          <w:ilvl w:val="0"/>
+          <w:numId w:val="1"/>
+        </w:numPr>
+      </w:pPr>
+      <w:r>
+        <w:rPr>
+          <w:lang w:val="en-US"/>
+        </w:rPr>
+        <w:t>Labels</w:t>
+      </w:r>
+    </w:p>
+    <w:p>
+      <w:pPr>
+        <w:pStyle w:val="Lijstalinea"/>
+        <w:numPr>
+          <w:ilvl w:val="1"/>
+          <w:numId w:val="1"/>
+        </w:numPr>
+      </w:pPr>
+      <w:r>
+        <w:rPr>
+          <w:lang w:val="en-US"/>
+        </w:rPr>
+        <w:t>Labels</w:t>
       </w:r>
     </w:p>
     <w:p>
@@ -349,7 +452,7 @@
         <w:rPr>
           <w:lang w:val="en-US"/>
         </w:rPr>
-        <w:t>Day-menu</w:t>
+        <w:t>Labels worden niet getoond</w:t>
       </w:r>
     </w:p>
     <w:p>
@@ -360,18 +463,27 @@
           <w:numId w:val="1"/>
         </w:numPr>
       </w:pPr>
-      <w:r>
-        <w:rPr>
-          <w:lang w:val="en-US"/>
-        </w:rPr>
-        <w:t>Select-menu</w:t>
-      </w:r>
-    </w:p>
-    <w:p>
-      <w:pPr>
-        <w:pStyle w:val="Lijstalinea"/>
-        <w:numPr>
-          <w:ilvl w:val="3"/>
+    </w:p>
+    <w:p>
+      <w:pPr>
+        <w:pStyle w:val="Lijstalinea"/>
+        <w:numPr>
+          <w:ilvl w:val="1"/>
+          <w:numId w:val="1"/>
+        </w:numPr>
+      </w:pPr>
+      <w:r>
+        <w:rPr>
+          <w:lang w:val="en-US"/>
+        </w:rPr>
+        <w:t>New label</w:t>
+      </w:r>
+    </w:p>
+    <w:p>
+      <w:pPr>
+        <w:pStyle w:val="Lijstalinea"/>
+        <w:numPr>
+          <w:ilvl w:val="2"/>
           <w:numId w:val="1"/>
         </w:numPr>
       </w:pPr>
@@ -379,42 +491,88 @@
         <w:rPr>
           <w:lang w:val="nl-BE"/>
         </w:rPr>
-        <w:t xml:space="preserve">Knop ga naar </w:t>
-      </w:r>
-      <w:proofErr w:type="spellStart"/>
+        <w:t>Modal voor nieuw label o</w:t>
+      </w:r>
       <w:r>
         <w:rPr>
           <w:lang w:val="nl-BE"/>
         </w:rPr>
-        <w:t>cookbook</w:t>
-      </w:r>
-      <w:proofErr w:type="spellEnd"/>
+        <w:t>ntbreekt type veld</w:t>
+      </w:r>
+    </w:p>
+    <w:p>
+      <w:pPr>
+        <w:pStyle w:val="Lijstalinea"/>
+        <w:numPr>
+          <w:ilvl w:val="2"/>
+          <w:numId w:val="1"/>
+        </w:numPr>
+      </w:pPr>
+    </w:p>
+    <w:p>
+      <w:pPr>
+        <w:pStyle w:val="Lijstalinea"/>
+        <w:numPr>
+          <w:ilvl w:val="0"/>
+          <w:numId w:val="1"/>
+        </w:numPr>
+      </w:pPr>
+      <w:r>
+        <w:rPr>
+          <w:lang w:val="en-US"/>
+        </w:rPr>
+        <w:t>Login</w:t>
+      </w:r>
+    </w:p>
+    <w:p>
+      <w:pPr>
+        <w:pStyle w:val="Lijstalinea"/>
+        <w:numPr>
+          <w:ilvl w:val="1"/>
+          <w:numId w:val="1"/>
+        </w:numPr>
+      </w:pPr>
+      <w:r>
+        <w:rPr>
+          <w:lang w:val="en-US"/>
+        </w:rPr>
+        <w:t>Login</w:t>
+      </w:r>
+    </w:p>
+    <w:p>
+      <w:pPr>
+        <w:pStyle w:val="Lijstalinea"/>
+        <w:numPr>
+          <w:ilvl w:val="1"/>
+          <w:numId w:val="1"/>
+        </w:numPr>
+      </w:pPr>
+      <w:r>
+        <w:rPr>
+          <w:lang w:val="en-US"/>
+        </w:rPr>
+        <w:t>Sign up</w:t>
+      </w:r>
+    </w:p>
+    <w:p>
+      <w:pPr>
+        <w:pStyle w:val="Lijstalinea"/>
+        <w:numPr>
+          <w:ilvl w:val="2"/>
+          <w:numId w:val="1"/>
+        </w:numPr>
+      </w:pPr>
       <w:r>
         <w:rPr>
           <w:lang w:val="nl-BE"/>
         </w:rPr>
-        <w:t xml:space="preserve"> w</w:t>
+        <w:t>Display name aanmaken bij a</w:t>
       </w:r>
       <w:r>
         <w:rPr>
           <w:lang w:val="nl-BE"/>
         </w:rPr>
-        <w:t>erkt precies niet</w:t>
-      </w:r>
-    </w:p>
-    <w:p>
-      <w:pPr>
-        <w:pStyle w:val="Lijstalinea"/>
-        <w:numPr>
-          <w:ilvl w:val="1"/>
-          <w:numId w:val="1"/>
-        </w:numPr>
-      </w:pPr>
-      <w:r>
-        <w:rPr>
-          <w:lang w:val="en-US"/>
-        </w:rPr>
-        <w:t>home</w:t>
+        <w:t>anmaken gebruiker</w:t>
       </w:r>
     </w:p>
     <w:p>
@@ -429,37 +587,112 @@
         <w:rPr>
           <w:lang w:val="en-US"/>
         </w:rPr>
-        <w:t>Labels</w:t>
-      </w:r>
-    </w:p>
-    <w:p>
-      <w:pPr>
-        <w:pStyle w:val="Lijstalinea"/>
-        <w:numPr>
-          <w:ilvl w:val="1"/>
-          <w:numId w:val="1"/>
-        </w:numPr>
-      </w:pPr>
-      <w:r>
-        <w:rPr>
-          <w:lang w:val="en-US"/>
-        </w:rPr>
-        <w:t>Labels</w:t>
-      </w:r>
-    </w:p>
-    <w:p>
-      <w:pPr>
-        <w:pStyle w:val="Lijstalinea"/>
-        <w:numPr>
-          <w:ilvl w:val="1"/>
-          <w:numId w:val="1"/>
-        </w:numPr>
-      </w:pPr>
-      <w:r>
-        <w:rPr>
-          <w:lang w:val="en-US"/>
-        </w:rPr>
-        <w:t>New label</w:t>
+        <w:t>Services</w:t>
+      </w:r>
+    </w:p>
+    <w:p>
+      <w:pPr>
+        <w:pStyle w:val="Lijstalinea"/>
+        <w:numPr>
+          <w:ilvl w:val="1"/>
+          <w:numId w:val="1"/>
+        </w:numPr>
+      </w:pPr>
+      <w:r>
+        <w:rPr>
+          <w:lang w:val="en-US"/>
+        </w:rPr>
+        <w:t>Activity service</w:t>
+      </w:r>
+    </w:p>
+    <w:p>
+      <w:pPr>
+        <w:pStyle w:val="Lijstalinea"/>
+        <w:numPr>
+          <w:ilvl w:val="1"/>
+          <w:numId w:val="1"/>
+        </w:numPr>
+      </w:pPr>
+      <w:r>
+        <w:rPr>
+          <w:lang w:val="en-US"/>
+        </w:rPr>
+        <w:t>Auth service</w:t>
+      </w:r>
+    </w:p>
+    <w:p>
+      <w:pPr>
+        <w:pStyle w:val="Lijstalinea"/>
+        <w:numPr>
+          <w:ilvl w:val="1"/>
+          <w:numId w:val="1"/>
+        </w:numPr>
+      </w:pPr>
+      <w:r>
+        <w:rPr>
+          <w:lang w:val="en-US"/>
+        </w:rPr>
+        <w:t>Family service</w:t>
+      </w:r>
+    </w:p>
+    <w:p>
+      <w:pPr>
+        <w:pStyle w:val="Lijstalinea"/>
+        <w:numPr>
+          <w:ilvl w:val="1"/>
+          <w:numId w:val="1"/>
+        </w:numPr>
+      </w:pPr>
+      <w:r>
+        <w:rPr>
+          <w:lang w:val="en-US"/>
+        </w:rPr>
+        <w:t>Label service</w:t>
+      </w:r>
+    </w:p>
+    <w:p>
+      <w:pPr>
+        <w:pStyle w:val="Lijstalinea"/>
+        <w:numPr>
+          <w:ilvl w:val="1"/>
+          <w:numId w:val="1"/>
+        </w:numPr>
+      </w:pPr>
+      <w:r>
+        <w:rPr>
+          <w:lang w:val="en-US"/>
+        </w:rPr>
+        <w:t>Photo service</w:t>
+      </w:r>
+    </w:p>
+    <w:p>
+      <w:pPr>
+        <w:pStyle w:val="Lijstalinea"/>
+        <w:numPr>
+          <w:ilvl w:val="1"/>
+          <w:numId w:val="1"/>
+        </w:numPr>
+      </w:pPr>
+      <w:r>
+        <w:rPr>
+          <w:lang w:val="en-US"/>
+        </w:rPr>
+        <w:t>Planning service</w:t>
+      </w:r>
+    </w:p>
+    <w:p>
+      <w:pPr>
+        <w:pStyle w:val="Lijstalinea"/>
+        <w:numPr>
+          <w:ilvl w:val="1"/>
+          <w:numId w:val="1"/>
+        </w:numPr>
+      </w:pPr>
+      <w:r>
+        <w:rPr>
+          <w:lang w:val="en-US"/>
+        </w:rPr>
+        <w:t>Recipe service</w:t>
       </w:r>
     </w:p>
     <w:p>
@@ -474,58 +707,128 @@
         <w:rPr>
           <w:lang w:val="en-US"/>
         </w:rPr>
-        <w:t>Login</w:t>
-      </w:r>
-    </w:p>
-    <w:p>
-      <w:pPr>
-        <w:pStyle w:val="Lijstalinea"/>
-        <w:numPr>
-          <w:ilvl w:val="1"/>
-          <w:numId w:val="1"/>
-        </w:numPr>
-      </w:pPr>
-      <w:r>
-        <w:rPr>
-          <w:lang w:val="en-US"/>
-        </w:rPr>
-        <w:t>Login</w:t>
-      </w:r>
-    </w:p>
-    <w:p>
-      <w:pPr>
-        <w:pStyle w:val="Lijstalinea"/>
-        <w:numPr>
-          <w:ilvl w:val="1"/>
-          <w:numId w:val="1"/>
-        </w:numPr>
-      </w:pPr>
-      <w:r>
-        <w:rPr>
-          <w:lang w:val="en-US"/>
-        </w:rPr>
-        <w:t>Sign up</w:t>
-      </w:r>
-    </w:p>
-    <w:p>
-      <w:pPr>
-        <w:pStyle w:val="Lijstalinea"/>
-        <w:numPr>
-          <w:ilvl w:val="2"/>
-          <w:numId w:val="1"/>
-        </w:numPr>
-      </w:pPr>
-      <w:r>
-        <w:rPr>
-          <w:lang w:val="nl-BE"/>
-        </w:rPr>
-        <w:t>Display name aanmaken bij a</w:t>
-      </w:r>
-      <w:r>
-        <w:rPr>
-          <w:lang w:val="nl-BE"/>
-        </w:rPr>
-        <w:t>anmaken gebruiker</w:t>
+        <w:t>Shared</w:t>
+      </w:r>
+    </w:p>
+    <w:p>
+      <w:pPr>
+        <w:pStyle w:val="Lijstalinea"/>
+        <w:numPr>
+          <w:ilvl w:val="1"/>
+          <w:numId w:val="1"/>
+        </w:numPr>
+      </w:pPr>
+      <w:r>
+        <w:rPr>
+          <w:lang w:val="en-US"/>
+        </w:rPr>
+        <w:t>Activity-item</w:t>
+      </w:r>
+    </w:p>
+    <w:p>
+      <w:pPr>
+        <w:pStyle w:val="Lijstalinea"/>
+        <w:numPr>
+          <w:ilvl w:val="1"/>
+          <w:numId w:val="1"/>
+        </w:numPr>
+      </w:pPr>
+      <w:r>
+        <w:rPr>
+          <w:lang w:val="en-US"/>
+        </w:rPr>
+        <w:t>Confirm or cancel modal</w:t>
+      </w:r>
+    </w:p>
+    <w:p>
+      <w:pPr>
+        <w:pStyle w:val="Lijstalinea"/>
+        <w:numPr>
+          <w:ilvl w:val="1"/>
+          <w:numId w:val="1"/>
+        </w:numPr>
+      </w:pPr>
+      <w:r>
+        <w:rPr>
+          <w:lang w:val="en-US"/>
+        </w:rPr>
+        <w:t>Day-card</w:t>
+      </w:r>
+    </w:p>
+    <w:p>
+      <w:pPr>
+        <w:pStyle w:val="Lijstalinea"/>
+        <w:numPr>
+          <w:ilvl w:val="1"/>
+          <w:numId w:val="1"/>
+        </w:numPr>
+      </w:pPr>
+      <w:r>
+        <w:rPr>
+          <w:lang w:val="en-US"/>
+        </w:rPr>
+        <w:lastRenderedPageBreak/>
+        <w:t>Information modal</w:t>
+      </w:r>
+    </w:p>
+    <w:p>
+      <w:pPr>
+        <w:pStyle w:val="Lijstalinea"/>
+        <w:numPr>
+          <w:ilvl w:val="1"/>
+          <w:numId w:val="1"/>
+        </w:numPr>
+      </w:pPr>
+      <w:r>
+        <w:rPr>
+          <w:lang w:val="en-US"/>
+        </w:rPr>
+        <w:t>Recipe item</w:t>
+      </w:r>
+    </w:p>
+    <w:p>
+      <w:pPr>
+        <w:pStyle w:val="Lijstalinea"/>
+        <w:numPr>
+          <w:ilvl w:val="1"/>
+          <w:numId w:val="1"/>
+        </w:numPr>
+      </w:pPr>
+      <w:r>
+        <w:rPr>
+          <w:lang w:val="en-US"/>
+        </w:rPr>
+        <w:t>String input modal</w:t>
+      </w:r>
+    </w:p>
+    <w:p>
+      <w:pPr>
+        <w:pStyle w:val="Lijstalinea"/>
+        <w:numPr>
+          <w:ilvl w:val="1"/>
+          <w:numId w:val="1"/>
+        </w:numPr>
+      </w:pPr>
+      <w:r>
+        <w:rPr>
+          <w:lang w:val="en-US"/>
+        </w:rPr>
+        <w:t>Custom date pipe</w:t>
+      </w:r>
+    </w:p>
+    <w:p>
+      <w:pPr>
+        <w:pStyle w:val="Lijstalinea"/>
+        <w:numPr>
+          <w:ilvl w:val="1"/>
+          <w:numId w:val="1"/>
+        </w:numPr>
+      </w:pPr>
+      <w:r>
+        <w:rPr>
+          <w:lang w:val="en-US"/>
+        </w:rPr>
+        <w:t>Shared module ts</w:t>
       </w:r>
     </w:p>
     <w:p>
@@ -540,112 +843,22 @@
         <w:rPr>
           <w:lang w:val="en-US"/>
         </w:rPr>
-        <w:t>Services</w:t>
-      </w:r>
-    </w:p>
-    <w:p>
-      <w:pPr>
-        <w:pStyle w:val="Lijstalinea"/>
-        <w:numPr>
-          <w:ilvl w:val="1"/>
-          <w:numId w:val="1"/>
-        </w:numPr>
-      </w:pPr>
-      <w:r>
-        <w:rPr>
-          <w:lang w:val="en-US"/>
-        </w:rPr>
-        <w:t>Activity service</w:t>
-      </w:r>
-    </w:p>
-    <w:p>
-      <w:pPr>
-        <w:pStyle w:val="Lijstalinea"/>
-        <w:numPr>
-          <w:ilvl w:val="1"/>
-          <w:numId w:val="1"/>
-        </w:numPr>
-      </w:pPr>
-      <w:r>
-        <w:rPr>
-          <w:lang w:val="en-US"/>
-        </w:rPr>
-        <w:t>Auth service</w:t>
-      </w:r>
-    </w:p>
-    <w:p>
-      <w:pPr>
-        <w:pStyle w:val="Lijstalinea"/>
-        <w:numPr>
-          <w:ilvl w:val="1"/>
-          <w:numId w:val="1"/>
-        </w:numPr>
-      </w:pPr>
-      <w:r>
-        <w:rPr>
-          <w:lang w:val="en-US"/>
-        </w:rPr>
-        <w:t>Family service</w:t>
-      </w:r>
-    </w:p>
-    <w:p>
-      <w:pPr>
-        <w:pStyle w:val="Lijstalinea"/>
-        <w:numPr>
-          <w:ilvl w:val="1"/>
-          <w:numId w:val="1"/>
-        </w:numPr>
-      </w:pPr>
-      <w:r>
-        <w:rPr>
-          <w:lang w:val="en-US"/>
-        </w:rPr>
-        <w:t>Label service</w:t>
-      </w:r>
-    </w:p>
-    <w:p>
-      <w:pPr>
-        <w:pStyle w:val="Lijstalinea"/>
-        <w:numPr>
-          <w:ilvl w:val="1"/>
-          <w:numId w:val="1"/>
-        </w:numPr>
-      </w:pPr>
-      <w:r>
-        <w:rPr>
-          <w:lang w:val="en-US"/>
-        </w:rPr>
-        <w:t>Photo service</w:t>
-      </w:r>
-    </w:p>
-    <w:p>
-      <w:pPr>
-        <w:pStyle w:val="Lijstalinea"/>
-        <w:numPr>
-          <w:ilvl w:val="1"/>
-          <w:numId w:val="1"/>
-        </w:numPr>
-      </w:pPr>
-      <w:r>
-        <w:rPr>
-          <w:lang w:val="en-US"/>
-        </w:rPr>
-        <w:t>Planning service</w:t>
-      </w:r>
-    </w:p>
-    <w:p>
-      <w:pPr>
-        <w:pStyle w:val="Lijstalinea"/>
-        <w:numPr>
-          <w:ilvl w:val="1"/>
-          <w:numId w:val="1"/>
-        </w:numPr>
-      </w:pPr>
-      <w:r>
-        <w:rPr>
-          <w:lang w:val="en-US"/>
-        </w:rPr>
-        <w:t>Recipe service</w:t>
+        <w:t>Assets</w:t>
+      </w:r>
+    </w:p>
+    <w:p>
+      <w:pPr>
+        <w:pStyle w:val="Lijstalinea"/>
+        <w:numPr>
+          <w:ilvl w:val="1"/>
+          <w:numId w:val="1"/>
+        </w:numPr>
+      </w:pPr>
+      <w:r>
+        <w:rPr>
+          <w:lang w:val="en-US"/>
+        </w:rPr>
+        <w:t>icon</w:t>
       </w:r>
     </w:p>
     <w:p>
@@ -660,180 +873,6 @@
         <w:rPr>
           <w:lang w:val="en-US"/>
         </w:rPr>
-        <w:t>Shared</w:t>
-      </w:r>
-    </w:p>
-    <w:p>
-      <w:pPr>
-        <w:pStyle w:val="Lijstalinea"/>
-        <w:numPr>
-          <w:ilvl w:val="1"/>
-          <w:numId w:val="1"/>
-        </w:numPr>
-      </w:pPr>
-      <w:r>
-        <w:rPr>
-          <w:lang w:val="en-US"/>
-        </w:rPr>
-        <w:t>Activity-item</w:t>
-      </w:r>
-    </w:p>
-    <w:p>
-      <w:pPr>
-        <w:pStyle w:val="Lijstalinea"/>
-        <w:numPr>
-          <w:ilvl w:val="1"/>
-          <w:numId w:val="1"/>
-        </w:numPr>
-      </w:pPr>
-      <w:r>
-        <w:rPr>
-          <w:lang w:val="en-US"/>
-        </w:rPr>
-        <w:t>Confirm or cancel modal</w:t>
-      </w:r>
-    </w:p>
-    <w:p>
-      <w:pPr>
-        <w:pStyle w:val="Lijstalinea"/>
-        <w:numPr>
-          <w:ilvl w:val="1"/>
-          <w:numId w:val="1"/>
-        </w:numPr>
-      </w:pPr>
-      <w:r>
-        <w:rPr>
-          <w:lang w:val="en-US"/>
-        </w:rPr>
-        <w:t>Day-card</w:t>
-      </w:r>
-    </w:p>
-    <w:p>
-      <w:pPr>
-        <w:pStyle w:val="Lijstalinea"/>
-        <w:numPr>
-          <w:ilvl w:val="1"/>
-          <w:numId w:val="1"/>
-        </w:numPr>
-      </w:pPr>
-      <w:r>
-        <w:rPr>
-          <w:lang w:val="en-US"/>
-        </w:rPr>
-        <w:t>Information modal</w:t>
-      </w:r>
-    </w:p>
-    <w:p>
-      <w:pPr>
-        <w:pStyle w:val="Lijstalinea"/>
-        <w:numPr>
-          <w:ilvl w:val="1"/>
-          <w:numId w:val="1"/>
-        </w:numPr>
-      </w:pPr>
-      <w:r>
-        <w:rPr>
-          <w:lang w:val="en-US"/>
-        </w:rPr>
-        <w:t>Recipe item</w:t>
-      </w:r>
-    </w:p>
-    <w:p>
-      <w:pPr>
-        <w:pStyle w:val="Lijstalinea"/>
-        <w:numPr>
-          <w:ilvl w:val="1"/>
-          <w:numId w:val="1"/>
-        </w:numPr>
-      </w:pPr>
-      <w:r>
-        <w:rPr>
-          <w:lang w:val="en-US"/>
-        </w:rPr>
-        <w:t>String input modal</w:t>
-      </w:r>
-    </w:p>
-    <w:p>
-      <w:pPr>
-        <w:pStyle w:val="Lijstalinea"/>
-        <w:numPr>
-          <w:ilvl w:val="1"/>
-          <w:numId w:val="1"/>
-        </w:numPr>
-      </w:pPr>
-      <w:r>
-        <w:rPr>
-          <w:lang w:val="en-US"/>
-        </w:rPr>
-        <w:t>Custom date pipe</w:t>
-      </w:r>
-    </w:p>
-    <w:p>
-      <w:pPr>
-        <w:pStyle w:val="Lijstalinea"/>
-        <w:numPr>
-          <w:ilvl w:val="1"/>
-          <w:numId w:val="1"/>
-        </w:numPr>
-      </w:pPr>
-      <w:r>
-        <w:rPr>
-          <w:lang w:val="en-US"/>
-        </w:rPr>
-        <w:t xml:space="preserve">Shared module </w:t>
-      </w:r>
-      <w:proofErr w:type="spellStart"/>
-      <w:r>
-        <w:rPr>
-          <w:lang w:val="en-US"/>
-        </w:rPr>
-        <w:t>ts</w:t>
-      </w:r>
-      <w:proofErr w:type="spellEnd"/>
-    </w:p>
-    <w:p>
-      <w:pPr>
-        <w:pStyle w:val="Lijstalinea"/>
-        <w:numPr>
-          <w:ilvl w:val="0"/>
-          <w:numId w:val="1"/>
-        </w:numPr>
-      </w:pPr>
-      <w:r>
-        <w:rPr>
-          <w:lang w:val="en-US"/>
-        </w:rPr>
-        <w:lastRenderedPageBreak/>
-        <w:t>Assets</w:t>
-      </w:r>
-    </w:p>
-    <w:p>
-      <w:pPr>
-        <w:pStyle w:val="Lijstalinea"/>
-        <w:numPr>
-          <w:ilvl w:val="1"/>
-          <w:numId w:val="1"/>
-        </w:numPr>
-      </w:pPr>
-      <w:r>
-        <w:rPr>
-          <w:lang w:val="en-US"/>
-        </w:rPr>
-        <w:t>icon</w:t>
-      </w:r>
-    </w:p>
-    <w:p>
-      <w:pPr>
-        <w:pStyle w:val="Lijstalinea"/>
-        <w:numPr>
-          <w:ilvl w:val="0"/>
-          <w:numId w:val="1"/>
-        </w:numPr>
-      </w:pPr>
-      <w:r>
-        <w:rPr>
-          <w:lang w:val="en-US"/>
-        </w:rPr>
         <w:t>Datatypes</w:t>
       </w:r>
     </w:p>
@@ -860,14 +899,12 @@
           <w:numId w:val="1"/>
         </w:numPr>
       </w:pPr>
-      <w:proofErr w:type="spellStart"/>
       <w:r>
         <w:rPr>
           <w:lang w:val="en-US"/>
         </w:rPr>
         <w:t>familyMember</w:t>
       </w:r>
-      <w:proofErr w:type="spellEnd"/>
     </w:p>
     <w:p>
       <w:pPr>
@@ -892,14 +929,12 @@
           <w:numId w:val="1"/>
         </w:numPr>
       </w:pPr>
-      <w:proofErr w:type="spellStart"/>
       <w:r>
         <w:rPr>
           <w:lang w:val="en-US"/>
         </w:rPr>
         <w:t>plannedMenu</w:t>
       </w:r>
-      <w:proofErr w:type="spellEnd"/>
     </w:p>
     <w:p>
       <w:pPr>

</xml_diff>

<commit_message>
fixed switching familyId on login
</commit_message>
<xml_diff>
--- a/ToDo2.docx
+++ b/ToDo2.docx
@@ -74,8 +74,16 @@
         <w:rPr>
           <w:lang w:val="en-US"/>
         </w:rPr>
-        <w:t>Calls checken</w:t>
-      </w:r>
+        <w:t xml:space="preserve">Calls </w:t>
+      </w:r>
+      <w:proofErr w:type="spellStart"/>
+      <w:r>
+        <w:rPr>
+          <w:lang w:val="en-US"/>
+        </w:rPr>
+        <w:t>checken</w:t>
+      </w:r>
+      <w:proofErr w:type="spellEnd"/>
     </w:p>
     <w:p>
       <w:pPr>
@@ -114,33 +122,109 @@
           <w:ilvl w:val="2"/>
           <w:numId w:val="1"/>
         </w:numPr>
-      </w:pPr>
-      <w:r>
-        <w:rPr>
-          <w:lang w:val="nl-BE"/>
-        </w:rPr>
-        <w:t>Nakijken waarom deze zo t</w:t>
-      </w:r>
-      <w:r>
-        <w:rPr>
-          <w:lang w:val="nl-BE"/>
-        </w:rPr>
-        <w:t>raag gaat</w:t>
-      </w:r>
-    </w:p>
-    <w:p>
-      <w:pPr>
-        <w:pStyle w:val="Lijstalinea"/>
-        <w:numPr>
-          <w:ilvl w:val="1"/>
-          <w:numId w:val="1"/>
-        </w:numPr>
-      </w:pPr>
-      <w:r>
-        <w:rPr>
-          <w:lang w:val="en-US"/>
-        </w:rPr>
-        <w:t>recipe</w:t>
+        <w:rPr>
+          <w:highlight w:val="cyan"/>
+        </w:rPr>
+      </w:pPr>
+      <w:r>
+        <w:rPr>
+          <w:highlight w:val="cyan"/>
+          <w:lang w:val="en-US"/>
+        </w:rPr>
+        <w:t xml:space="preserve">Introduce recipe </w:t>
+      </w:r>
+      <w:proofErr w:type="spellStart"/>
+      <w:r>
+        <w:rPr>
+          <w:highlight w:val="cyan"/>
+          <w:lang w:val="en-US"/>
+        </w:rPr>
+        <w:t>api</w:t>
+      </w:r>
+      <w:proofErr w:type="spellEnd"/>
+    </w:p>
+    <w:p>
+      <w:pPr>
+        <w:pStyle w:val="Lijstalinea"/>
+        <w:numPr>
+          <w:ilvl w:val="1"/>
+          <w:numId w:val="1"/>
+        </w:numPr>
+      </w:pPr>
+      <w:r>
+        <w:rPr>
+          <w:lang w:val="en-US"/>
+        </w:rPr>
+        <w:t>R</w:t>
+      </w:r>
+      <w:r>
+        <w:rPr>
+          <w:lang w:val="en-US"/>
+        </w:rPr>
+        <w:t>ecipe</w:t>
+      </w:r>
+    </w:p>
+    <w:p>
+      <w:pPr>
+        <w:pStyle w:val="Lijstalinea"/>
+        <w:numPr>
+          <w:ilvl w:val="2"/>
+          <w:numId w:val="1"/>
+        </w:numPr>
+      </w:pPr>
+      <w:r>
+        <w:rPr>
+          <w:lang w:val="nl-BE"/>
+        </w:rPr>
+        <w:t xml:space="preserve">Photo </w:t>
+      </w:r>
+      <w:proofErr w:type="spellStart"/>
+      <w:r>
+        <w:rPr>
+          <w:lang w:val="nl-BE"/>
+        </w:rPr>
+        <w:t>url</w:t>
+      </w:r>
+      <w:proofErr w:type="spellEnd"/>
+      <w:r>
+        <w:rPr>
+          <w:lang w:val="nl-BE"/>
+        </w:rPr>
+        <w:t xml:space="preserve"> nakijken </w:t>
+      </w:r>
+      <w:proofErr w:type="spellStart"/>
+      <w:r>
+        <w:rPr>
+          <w:lang w:val="nl-BE"/>
+        </w:rPr>
+        <w:t>wss</w:t>
+      </w:r>
+      <w:proofErr w:type="spellEnd"/>
+      <w:r>
+        <w:rPr>
+          <w:lang w:val="nl-BE"/>
+        </w:rPr>
+        <w:t xml:space="preserve"> p</w:t>
+      </w:r>
+      <w:r>
+        <w:rPr>
+          <w:lang w:val="nl-BE"/>
+        </w:rPr>
+        <w:t xml:space="preserve">robleem in </w:t>
+      </w:r>
+      <w:proofErr w:type="spellStart"/>
+      <w:r>
+        <w:rPr>
+          <w:lang w:val="nl-BE"/>
+        </w:rPr>
+        <w:t>photo</w:t>
+      </w:r>
+      <w:proofErr w:type="spellEnd"/>
+      <w:r>
+        <w:rPr>
+          <w:lang w:val="nl-BE"/>
+        </w:rPr>
+        <w:t xml:space="preserve"> service</w:t>
       </w:r>
     </w:p>
     <w:p>
@@ -177,6 +261,29 @@
       <w:pPr>
         <w:pStyle w:val="Lijstalinea"/>
         <w:numPr>
+          <w:ilvl w:val="2"/>
+          <w:numId w:val="1"/>
+        </w:numPr>
+      </w:pPr>
+      <w:r>
+        <w:rPr>
+          <w:lang w:val="en-US"/>
+        </w:rPr>
+        <w:t xml:space="preserve">Current family name </w:t>
+      </w:r>
+      <w:proofErr w:type="spellStart"/>
+      <w:r>
+        <w:rPr>
+          <w:lang w:val="en-US"/>
+        </w:rPr>
+        <w:t>ophalen</w:t>
+      </w:r>
+      <w:proofErr w:type="spellEnd"/>
+    </w:p>
+    <w:p>
+      <w:pPr>
+        <w:pStyle w:val="Lijstalinea"/>
+        <w:numPr>
           <w:ilvl w:val="1"/>
           <w:numId w:val="1"/>
         </w:numPr>
@@ -320,7 +427,21 @@
         <w:rPr>
           <w:lang w:val="nl-BE"/>
         </w:rPr>
-        <w:t xml:space="preserve">Labels en participants </w:t>
+        <w:t xml:space="preserve">Labels en </w:t>
+      </w:r>
+      <w:proofErr w:type="spellStart"/>
+      <w:r>
+        <w:rPr>
+          <w:lang w:val="nl-BE"/>
+        </w:rPr>
+        <w:t>participants</w:t>
+      </w:r>
+      <w:proofErr w:type="spellEnd"/>
+      <w:r>
+        <w:rPr>
+          <w:lang w:val="nl-BE"/>
+        </w:rPr>
+        <w:t xml:space="preserve"> </w:t>
       </w:r>
       <w:r>
         <w:rPr>
@@ -333,6 +454,44 @@
       <w:pPr>
         <w:pStyle w:val="Lijstalinea"/>
         <w:numPr>
+          <w:ilvl w:val="3"/>
+          <w:numId w:val="1"/>
+        </w:numPr>
+      </w:pPr>
+      <w:proofErr w:type="spellStart"/>
+      <w:r>
+        <w:rPr>
+          <w:lang w:val="nl-BE"/>
+        </w:rPr>
+        <w:t>Participants</w:t>
+      </w:r>
+      <w:proofErr w:type="spellEnd"/>
+      <w:r>
+        <w:rPr>
+          <w:lang w:val="nl-BE"/>
+        </w:rPr>
+        <w:t xml:space="preserve"> worden nog niet getoond</w:t>
+      </w:r>
+    </w:p>
+    <w:p>
+      <w:pPr>
+        <w:pStyle w:val="Lijstalinea"/>
+        <w:numPr>
+          <w:ilvl w:val="3"/>
+          <w:numId w:val="1"/>
+        </w:numPr>
+      </w:pPr>
+      <w:r>
+        <w:rPr>
+          <w:lang w:val="nl-BE"/>
+        </w:rPr>
+        <w:t>Bij aanpassen van activiteit direct na aanmaken van activiteit krijg je error</w:t>
+      </w:r>
+    </w:p>
+    <w:p>
+      <w:pPr>
+        <w:pStyle w:val="Lijstalinea"/>
+        <w:numPr>
           <w:ilvl w:val="1"/>
           <w:numId w:val="1"/>
         </w:numPr>
@@ -386,7 +545,21 @@
         <w:rPr>
           <w:lang w:val="nl-BE"/>
         </w:rPr>
-        <w:t>Knop ga naar cookbook w</w:t>
+        <w:t xml:space="preserve">Knop ga naar </w:t>
+      </w:r>
+      <w:proofErr w:type="spellStart"/>
+      <w:r>
+        <w:rPr>
+          <w:lang w:val="nl-BE"/>
+        </w:rPr>
+        <w:t>cookbook</w:t>
+      </w:r>
+      <w:proofErr w:type="spellEnd"/>
+      <w:r>
+        <w:rPr>
+          <w:lang w:val="nl-BE"/>
+        </w:rPr>
+        <w:t xml:space="preserve"> w</w:t>
       </w:r>
       <w:r>
         <w:rPr>
@@ -407,7 +580,19 @@
         <w:rPr>
           <w:lang w:val="en-US"/>
         </w:rPr>
-        <w:t>home</w:t>
+        <w:t>H</w:t>
+      </w:r>
+      <w:r>
+        <w:rPr>
+          <w:lang w:val="en-US"/>
+        </w:rPr>
+        <w:t>ome</w:t>
+      </w:r>
+      <w:r>
+        <w:rPr>
+          <w:lang w:val="en-US"/>
+        </w:rPr>
+        <w:t xml:space="preserve"> </w:t>
       </w:r>
     </w:p>
     <w:p>
@@ -424,6 +609,26 @@
         </w:rPr>
         <w:t>Labels</w:t>
       </w:r>
+      <w:r>
+        <w:rPr>
+          <w:lang w:val="en-US"/>
+        </w:rPr>
+        <w:t xml:space="preserve"> (In </w:t>
+      </w:r>
+      <w:proofErr w:type="spellStart"/>
+      <w:r>
+        <w:rPr>
+          <w:lang w:val="en-US"/>
+        </w:rPr>
+        <w:t>orde</w:t>
+      </w:r>
+      <w:proofErr w:type="spellEnd"/>
+      <w:r>
+        <w:rPr>
+          <w:lang w:val="en-US"/>
+        </w:rPr>
+        <w:t>)</w:t>
+      </w:r>
     </w:p>
     <w:p>
       <w:pPr>
@@ -447,13 +652,67 @@
           <w:ilvl w:val="2"/>
           <w:numId w:val="1"/>
         </w:numPr>
-      </w:pPr>
-      <w:r>
-        <w:rPr>
-          <w:lang w:val="en-US"/>
-        </w:rPr>
-        <w:t>Labels worden niet getoond</w:t>
-      </w:r>
+        <w:rPr>
+          <w:highlight w:val="cyan"/>
+        </w:rPr>
+      </w:pPr>
+      <w:proofErr w:type="spellStart"/>
+      <w:r>
+        <w:rPr>
+          <w:highlight w:val="cyan"/>
+          <w:lang w:val="en-US"/>
+        </w:rPr>
+        <w:t>Bij</w:t>
+      </w:r>
+      <w:proofErr w:type="spellEnd"/>
+      <w:r>
+        <w:rPr>
+          <w:highlight w:val="cyan"/>
+          <w:lang w:val="en-US"/>
+        </w:rPr>
+        <w:t xml:space="preserve"> </w:t>
+      </w:r>
+      <w:proofErr w:type="spellStart"/>
+      <w:r>
+        <w:rPr>
+          <w:highlight w:val="cyan"/>
+          <w:lang w:val="en-US"/>
+        </w:rPr>
+        <w:t>oplijsten</w:t>
+      </w:r>
+      <w:proofErr w:type="spellEnd"/>
+      <w:r>
+        <w:rPr>
+          <w:highlight w:val="cyan"/>
+          <w:lang w:val="en-US"/>
+        </w:rPr>
+        <w:t xml:space="preserve"> </w:t>
+      </w:r>
+      <w:proofErr w:type="spellStart"/>
+      <w:r>
+        <w:rPr>
+          <w:highlight w:val="cyan"/>
+          <w:lang w:val="en-US"/>
+        </w:rPr>
+        <w:t>alfabetisch</w:t>
+      </w:r>
+      <w:proofErr w:type="spellEnd"/>
+      <w:r>
+        <w:rPr>
+          <w:highlight w:val="cyan"/>
+          <w:lang w:val="en-US"/>
+        </w:rPr>
+        <w:t xml:space="preserve"> </w:t>
+      </w:r>
+      <w:proofErr w:type="spellStart"/>
+      <w:r>
+        <w:rPr>
+          <w:highlight w:val="cyan"/>
+          <w:lang w:val="en-US"/>
+        </w:rPr>
+        <w:t>sorteren</w:t>
+      </w:r>
+      <w:proofErr w:type="spellEnd"/>
     </w:p>
     <w:p>
       <w:pPr>
@@ -462,7 +721,26 @@
           <w:ilvl w:val="2"/>
           <w:numId w:val="1"/>
         </w:numPr>
-      </w:pPr>
+        <w:rPr>
+          <w:highlight w:val="cyan"/>
+        </w:rPr>
+      </w:pPr>
+      <w:proofErr w:type="spellStart"/>
+      <w:r>
+        <w:rPr>
+          <w:highlight w:val="cyan"/>
+          <w:lang w:val="en-US"/>
+        </w:rPr>
+        <w:t>Oplijsten</w:t>
+      </w:r>
+      <w:proofErr w:type="spellEnd"/>
+      <w:r>
+        <w:rPr>
+          <w:highlight w:val="cyan"/>
+          <w:lang w:val="en-US"/>
+        </w:rPr>
+        <w:t xml:space="preserve"> per type</w:t>
+      </w:r>
     </w:p>
     <w:p>
       <w:pPr>
@@ -489,15 +767,62 @@
       </w:pPr>
       <w:r>
         <w:rPr>
-          <w:lang w:val="nl-BE"/>
-        </w:rPr>
-        <w:t>Modal voor nieuw label o</w:t>
-      </w:r>
-      <w:r>
-        <w:rPr>
-          <w:lang w:val="nl-BE"/>
-        </w:rPr>
-        <w:t>ntbreekt type veld</w:t>
+          <w:lang w:val="en-US"/>
+        </w:rPr>
+        <w:t xml:space="preserve">In </w:t>
+      </w:r>
+      <w:proofErr w:type="spellStart"/>
+      <w:r>
+        <w:rPr>
+          <w:lang w:val="en-US"/>
+        </w:rPr>
+        <w:t>orde</w:t>
+      </w:r>
+      <w:proofErr w:type="spellEnd"/>
+    </w:p>
+    <w:p>
+      <w:pPr>
+        <w:pStyle w:val="Lijstalinea"/>
+        <w:numPr>
+          <w:ilvl w:val="0"/>
+          <w:numId w:val="1"/>
+        </w:numPr>
+      </w:pPr>
+      <w:r>
+        <w:rPr>
+          <w:lang w:val="en-US"/>
+        </w:rPr>
+        <w:t>Login</w:t>
+      </w:r>
+    </w:p>
+    <w:p>
+      <w:pPr>
+        <w:pStyle w:val="Lijstalinea"/>
+        <w:numPr>
+          <w:ilvl w:val="1"/>
+          <w:numId w:val="1"/>
+        </w:numPr>
+      </w:pPr>
+      <w:r>
+        <w:rPr>
+          <w:lang w:val="en-US"/>
+        </w:rPr>
+        <w:t>Login</w:t>
+      </w:r>
+    </w:p>
+    <w:p>
+      <w:pPr>
+        <w:pStyle w:val="Lijstalinea"/>
+        <w:numPr>
+          <w:ilvl w:val="1"/>
+          <w:numId w:val="1"/>
+        </w:numPr>
+      </w:pPr>
+      <w:r>
+        <w:rPr>
+          <w:lang w:val="en-US"/>
+        </w:rPr>
+        <w:t>Sign up</w:t>
       </w:r>
     </w:p>
     <w:p>
@@ -508,6 +833,18 @@
           <w:numId w:val="1"/>
         </w:numPr>
       </w:pPr>
+      <w:r>
+        <w:rPr>
+          <w:lang w:val="nl-BE"/>
+        </w:rPr>
+        <w:t>Display name aanmaken bij a</w:t>
+      </w:r>
+      <w:r>
+        <w:rPr>
+          <w:lang w:val="nl-BE"/>
+        </w:rPr>
+        <w:t>anmaken gebruiker</w:t>
+      </w:r>
     </w:p>
     <w:p>
       <w:pPr>
@@ -521,37 +858,52 @@
         <w:rPr>
           <w:lang w:val="en-US"/>
         </w:rPr>
-        <w:t>Login</w:t>
-      </w:r>
-    </w:p>
-    <w:p>
-      <w:pPr>
-        <w:pStyle w:val="Lijstalinea"/>
-        <w:numPr>
-          <w:ilvl w:val="1"/>
-          <w:numId w:val="1"/>
-        </w:numPr>
-      </w:pPr>
-      <w:r>
-        <w:rPr>
-          <w:lang w:val="en-US"/>
-        </w:rPr>
-        <w:t>Login</w:t>
-      </w:r>
-    </w:p>
-    <w:p>
-      <w:pPr>
-        <w:pStyle w:val="Lijstalinea"/>
-        <w:numPr>
-          <w:ilvl w:val="1"/>
-          <w:numId w:val="1"/>
-        </w:numPr>
-      </w:pPr>
-      <w:r>
-        <w:rPr>
-          <w:lang w:val="en-US"/>
-        </w:rPr>
-        <w:t>Sign up</w:t>
+        <w:t>Services</w:t>
+      </w:r>
+    </w:p>
+    <w:p>
+      <w:pPr>
+        <w:pStyle w:val="Lijstalinea"/>
+        <w:numPr>
+          <w:ilvl w:val="1"/>
+          <w:numId w:val="1"/>
+        </w:numPr>
+      </w:pPr>
+      <w:r>
+        <w:rPr>
+          <w:lang w:val="en-US"/>
+        </w:rPr>
+        <w:t>Activity service</w:t>
+      </w:r>
+    </w:p>
+    <w:p>
+      <w:pPr>
+        <w:pStyle w:val="Lijstalinea"/>
+        <w:numPr>
+          <w:ilvl w:val="1"/>
+          <w:numId w:val="1"/>
+        </w:numPr>
+      </w:pPr>
+      <w:r>
+        <w:rPr>
+          <w:lang w:val="en-US"/>
+        </w:rPr>
+        <w:t>Auth service</w:t>
+      </w:r>
+    </w:p>
+    <w:p>
+      <w:pPr>
+        <w:pStyle w:val="Lijstalinea"/>
+        <w:numPr>
+          <w:ilvl w:val="1"/>
+          <w:numId w:val="1"/>
+        </w:numPr>
+      </w:pPr>
+      <w:r>
+        <w:rPr>
+          <w:lang w:val="en-US"/>
+        </w:rPr>
+        <w:t>Family service</w:t>
       </w:r>
     </w:p>
     <w:p>
@@ -564,15 +916,78 @@
       </w:pPr>
       <w:r>
         <w:rPr>
-          <w:lang w:val="nl-BE"/>
-        </w:rPr>
-        <w:t>Display name aanmaken bij a</w:t>
-      </w:r>
-      <w:r>
-        <w:rPr>
-          <w:lang w:val="nl-BE"/>
-        </w:rPr>
-        <w:t>anmaken gebruiker</w:t>
+          <w:lang w:val="en-US"/>
+        </w:rPr>
+        <w:t xml:space="preserve">Create family </w:t>
+      </w:r>
+      <w:proofErr w:type="spellStart"/>
+      <w:r>
+        <w:rPr>
+          <w:lang w:val="en-US"/>
+        </w:rPr>
+        <w:t>aanmaken</w:t>
+      </w:r>
+      <w:proofErr w:type="spellEnd"/>
+    </w:p>
+    <w:p>
+      <w:pPr>
+        <w:pStyle w:val="Lijstalinea"/>
+        <w:numPr>
+          <w:ilvl w:val="1"/>
+          <w:numId w:val="1"/>
+        </w:numPr>
+      </w:pPr>
+      <w:r>
+        <w:rPr>
+          <w:lang w:val="en-US"/>
+        </w:rPr>
+        <w:t>Label service</w:t>
+      </w:r>
+    </w:p>
+    <w:p>
+      <w:pPr>
+        <w:pStyle w:val="Lijstalinea"/>
+        <w:numPr>
+          <w:ilvl w:val="1"/>
+          <w:numId w:val="1"/>
+        </w:numPr>
+      </w:pPr>
+      <w:r>
+        <w:rPr>
+          <w:lang w:val="en-US"/>
+        </w:rPr>
+        <w:t>Photo service</w:t>
+      </w:r>
+    </w:p>
+    <w:p>
+      <w:pPr>
+        <w:pStyle w:val="Lijstalinea"/>
+        <w:numPr>
+          <w:ilvl w:val="1"/>
+          <w:numId w:val="1"/>
+        </w:numPr>
+      </w:pPr>
+      <w:r>
+        <w:rPr>
+          <w:lang w:val="en-US"/>
+        </w:rPr>
+        <w:t>Planning service</w:t>
+      </w:r>
+    </w:p>
+    <w:p>
+      <w:pPr>
+        <w:pStyle w:val="Lijstalinea"/>
+        <w:numPr>
+          <w:ilvl w:val="1"/>
+          <w:numId w:val="1"/>
+        </w:numPr>
+      </w:pPr>
+      <w:r>
+        <w:rPr>
+          <w:lang w:val="en-US"/>
+        </w:rPr>
+        <w:lastRenderedPageBreak/>
+        <w:t>Recipe service</w:t>
       </w:r>
     </w:p>
     <w:p>
@@ -587,113 +1002,136 @@
         <w:rPr>
           <w:lang w:val="en-US"/>
         </w:rPr>
-        <w:t>Services</w:t>
-      </w:r>
-    </w:p>
-    <w:p>
-      <w:pPr>
-        <w:pStyle w:val="Lijstalinea"/>
-        <w:numPr>
-          <w:ilvl w:val="1"/>
-          <w:numId w:val="1"/>
-        </w:numPr>
-      </w:pPr>
-      <w:r>
-        <w:rPr>
-          <w:lang w:val="en-US"/>
-        </w:rPr>
-        <w:t>Activity service</w:t>
-      </w:r>
-    </w:p>
-    <w:p>
-      <w:pPr>
-        <w:pStyle w:val="Lijstalinea"/>
-        <w:numPr>
-          <w:ilvl w:val="1"/>
-          <w:numId w:val="1"/>
-        </w:numPr>
-      </w:pPr>
-      <w:r>
-        <w:rPr>
-          <w:lang w:val="en-US"/>
-        </w:rPr>
-        <w:t>Auth service</w:t>
-      </w:r>
-    </w:p>
-    <w:p>
-      <w:pPr>
-        <w:pStyle w:val="Lijstalinea"/>
-        <w:numPr>
-          <w:ilvl w:val="1"/>
-          <w:numId w:val="1"/>
-        </w:numPr>
-      </w:pPr>
-      <w:r>
-        <w:rPr>
-          <w:lang w:val="en-US"/>
-        </w:rPr>
-        <w:t>Family service</w:t>
-      </w:r>
-    </w:p>
-    <w:p>
-      <w:pPr>
-        <w:pStyle w:val="Lijstalinea"/>
-        <w:numPr>
-          <w:ilvl w:val="1"/>
-          <w:numId w:val="1"/>
-        </w:numPr>
-      </w:pPr>
-      <w:r>
-        <w:rPr>
-          <w:lang w:val="en-US"/>
-        </w:rPr>
-        <w:t>Label service</w:t>
-      </w:r>
-    </w:p>
-    <w:p>
-      <w:pPr>
-        <w:pStyle w:val="Lijstalinea"/>
-        <w:numPr>
-          <w:ilvl w:val="1"/>
-          <w:numId w:val="1"/>
-        </w:numPr>
-      </w:pPr>
-      <w:r>
-        <w:rPr>
-          <w:lang w:val="en-US"/>
-        </w:rPr>
-        <w:t>Photo service</w:t>
-      </w:r>
-    </w:p>
-    <w:p>
-      <w:pPr>
-        <w:pStyle w:val="Lijstalinea"/>
-        <w:numPr>
-          <w:ilvl w:val="1"/>
-          <w:numId w:val="1"/>
-        </w:numPr>
-      </w:pPr>
-      <w:r>
-        <w:rPr>
-          <w:lang w:val="en-US"/>
-        </w:rPr>
-        <w:t>Planning service</w:t>
-      </w:r>
-    </w:p>
-    <w:p>
-      <w:pPr>
-        <w:pStyle w:val="Lijstalinea"/>
-        <w:numPr>
-          <w:ilvl w:val="1"/>
-          <w:numId w:val="1"/>
-        </w:numPr>
-      </w:pPr>
-      <w:r>
-        <w:rPr>
-          <w:lang w:val="en-US"/>
-        </w:rPr>
-        <w:t>Recipe service</w:t>
-      </w:r>
+        <w:t>Shared</w:t>
+      </w:r>
+    </w:p>
+    <w:p>
+      <w:pPr>
+        <w:pStyle w:val="Lijstalinea"/>
+        <w:numPr>
+          <w:ilvl w:val="1"/>
+          <w:numId w:val="1"/>
+        </w:numPr>
+      </w:pPr>
+      <w:r>
+        <w:rPr>
+          <w:lang w:val="en-US"/>
+        </w:rPr>
+        <w:t>Activity-item</w:t>
+      </w:r>
+    </w:p>
+    <w:p>
+      <w:pPr>
+        <w:pStyle w:val="Lijstalinea"/>
+        <w:numPr>
+          <w:ilvl w:val="1"/>
+          <w:numId w:val="1"/>
+        </w:numPr>
+      </w:pPr>
+      <w:r>
+        <w:rPr>
+          <w:lang w:val="en-US"/>
+        </w:rPr>
+        <w:t>Confirm or cancel modal</w:t>
+      </w:r>
+    </w:p>
+    <w:p>
+      <w:pPr>
+        <w:pStyle w:val="Lijstalinea"/>
+        <w:numPr>
+          <w:ilvl w:val="1"/>
+          <w:numId w:val="1"/>
+        </w:numPr>
+      </w:pPr>
+      <w:r>
+        <w:rPr>
+          <w:lang w:val="en-US"/>
+        </w:rPr>
+        <w:t>Day-card</w:t>
+      </w:r>
+    </w:p>
+    <w:p>
+      <w:pPr>
+        <w:pStyle w:val="Lijstalinea"/>
+        <w:numPr>
+          <w:ilvl w:val="1"/>
+          <w:numId w:val="1"/>
+        </w:numPr>
+      </w:pPr>
+      <w:r>
+        <w:rPr>
+          <w:lang w:val="en-US"/>
+        </w:rPr>
+        <w:t>Information modal</w:t>
+      </w:r>
+    </w:p>
+    <w:p>
+      <w:pPr>
+        <w:pStyle w:val="Lijstalinea"/>
+        <w:numPr>
+          <w:ilvl w:val="1"/>
+          <w:numId w:val="1"/>
+        </w:numPr>
+      </w:pPr>
+      <w:r>
+        <w:rPr>
+          <w:lang w:val="en-US"/>
+        </w:rPr>
+        <w:t>Recipe item</w:t>
+      </w:r>
+    </w:p>
+    <w:p>
+      <w:pPr>
+        <w:pStyle w:val="Lijstalinea"/>
+        <w:numPr>
+          <w:ilvl w:val="1"/>
+          <w:numId w:val="1"/>
+        </w:numPr>
+      </w:pPr>
+      <w:r>
+        <w:rPr>
+          <w:lang w:val="en-US"/>
+        </w:rPr>
+        <w:t>String input modal</w:t>
+      </w:r>
+    </w:p>
+    <w:p>
+      <w:pPr>
+        <w:pStyle w:val="Lijstalinea"/>
+        <w:numPr>
+          <w:ilvl w:val="1"/>
+          <w:numId w:val="1"/>
+        </w:numPr>
+      </w:pPr>
+      <w:r>
+        <w:rPr>
+          <w:lang w:val="en-US"/>
+        </w:rPr>
+        <w:t>Custom date pipe</w:t>
+      </w:r>
+    </w:p>
+    <w:p>
+      <w:pPr>
+        <w:pStyle w:val="Lijstalinea"/>
+        <w:numPr>
+          <w:ilvl w:val="1"/>
+          <w:numId w:val="1"/>
+        </w:numPr>
+      </w:pPr>
+      <w:r>
+        <w:rPr>
+          <w:lang w:val="en-US"/>
+        </w:rPr>
+        <w:t xml:space="preserve">Shared module </w:t>
+      </w:r>
+      <w:proofErr w:type="spellStart"/>
+      <w:r>
+        <w:rPr>
+          <w:lang w:val="en-US"/>
+        </w:rPr>
+        <w:t>ts</w:t>
+      </w:r>
+      <w:proofErr w:type="spellEnd"/>
     </w:p>
     <w:p>
       <w:pPr>
@@ -707,128 +1145,22 @@
         <w:rPr>
           <w:lang w:val="en-US"/>
         </w:rPr>
-        <w:t>Shared</w:t>
-      </w:r>
-    </w:p>
-    <w:p>
-      <w:pPr>
-        <w:pStyle w:val="Lijstalinea"/>
-        <w:numPr>
-          <w:ilvl w:val="1"/>
-          <w:numId w:val="1"/>
-        </w:numPr>
-      </w:pPr>
-      <w:r>
-        <w:rPr>
-          <w:lang w:val="en-US"/>
-        </w:rPr>
-        <w:t>Activity-item</w:t>
-      </w:r>
-    </w:p>
-    <w:p>
-      <w:pPr>
-        <w:pStyle w:val="Lijstalinea"/>
-        <w:numPr>
-          <w:ilvl w:val="1"/>
-          <w:numId w:val="1"/>
-        </w:numPr>
-      </w:pPr>
-      <w:r>
-        <w:rPr>
-          <w:lang w:val="en-US"/>
-        </w:rPr>
-        <w:t>Confirm or cancel modal</w:t>
-      </w:r>
-    </w:p>
-    <w:p>
-      <w:pPr>
-        <w:pStyle w:val="Lijstalinea"/>
-        <w:numPr>
-          <w:ilvl w:val="1"/>
-          <w:numId w:val="1"/>
-        </w:numPr>
-      </w:pPr>
-      <w:r>
-        <w:rPr>
-          <w:lang w:val="en-US"/>
-        </w:rPr>
-        <w:t>Day-card</w:t>
-      </w:r>
-    </w:p>
-    <w:p>
-      <w:pPr>
-        <w:pStyle w:val="Lijstalinea"/>
-        <w:numPr>
-          <w:ilvl w:val="1"/>
-          <w:numId w:val="1"/>
-        </w:numPr>
-      </w:pPr>
-      <w:r>
-        <w:rPr>
-          <w:lang w:val="en-US"/>
-        </w:rPr>
-        <w:lastRenderedPageBreak/>
-        <w:t>Information modal</w:t>
-      </w:r>
-    </w:p>
-    <w:p>
-      <w:pPr>
-        <w:pStyle w:val="Lijstalinea"/>
-        <w:numPr>
-          <w:ilvl w:val="1"/>
-          <w:numId w:val="1"/>
-        </w:numPr>
-      </w:pPr>
-      <w:r>
-        <w:rPr>
-          <w:lang w:val="en-US"/>
-        </w:rPr>
-        <w:t>Recipe item</w:t>
-      </w:r>
-    </w:p>
-    <w:p>
-      <w:pPr>
-        <w:pStyle w:val="Lijstalinea"/>
-        <w:numPr>
-          <w:ilvl w:val="1"/>
-          <w:numId w:val="1"/>
-        </w:numPr>
-      </w:pPr>
-      <w:r>
-        <w:rPr>
-          <w:lang w:val="en-US"/>
-        </w:rPr>
-        <w:t>String input modal</w:t>
-      </w:r>
-    </w:p>
-    <w:p>
-      <w:pPr>
-        <w:pStyle w:val="Lijstalinea"/>
-        <w:numPr>
-          <w:ilvl w:val="1"/>
-          <w:numId w:val="1"/>
-        </w:numPr>
-      </w:pPr>
-      <w:r>
-        <w:rPr>
-          <w:lang w:val="en-US"/>
-        </w:rPr>
-        <w:t>Custom date pipe</w:t>
-      </w:r>
-    </w:p>
-    <w:p>
-      <w:pPr>
-        <w:pStyle w:val="Lijstalinea"/>
-        <w:numPr>
-          <w:ilvl w:val="1"/>
-          <w:numId w:val="1"/>
-        </w:numPr>
-      </w:pPr>
-      <w:r>
-        <w:rPr>
-          <w:lang w:val="en-US"/>
-        </w:rPr>
-        <w:t>Shared module ts</w:t>
+        <w:t>Assets</w:t>
+      </w:r>
+    </w:p>
+    <w:p>
+      <w:pPr>
+        <w:pStyle w:val="Lijstalinea"/>
+        <w:numPr>
+          <w:ilvl w:val="1"/>
+          <w:numId w:val="1"/>
+        </w:numPr>
+      </w:pPr>
+      <w:r>
+        <w:rPr>
+          <w:lang w:val="en-US"/>
+        </w:rPr>
+        <w:t>icon</w:t>
       </w:r>
     </w:p>
     <w:p>
@@ -843,36 +1175,6 @@
         <w:rPr>
           <w:lang w:val="en-US"/>
         </w:rPr>
-        <w:t>Assets</w:t>
-      </w:r>
-    </w:p>
-    <w:p>
-      <w:pPr>
-        <w:pStyle w:val="Lijstalinea"/>
-        <w:numPr>
-          <w:ilvl w:val="1"/>
-          <w:numId w:val="1"/>
-        </w:numPr>
-      </w:pPr>
-      <w:r>
-        <w:rPr>
-          <w:lang w:val="en-US"/>
-        </w:rPr>
-        <w:t>icon</w:t>
-      </w:r>
-    </w:p>
-    <w:p>
-      <w:pPr>
-        <w:pStyle w:val="Lijstalinea"/>
-        <w:numPr>
-          <w:ilvl w:val="0"/>
-          <w:numId w:val="1"/>
-        </w:numPr>
-      </w:pPr>
-      <w:r>
-        <w:rPr>
-          <w:lang w:val="en-US"/>
-        </w:rPr>
         <w:t>Datatypes</w:t>
       </w:r>
     </w:p>
@@ -899,12 +1201,14 @@
           <w:numId w:val="1"/>
         </w:numPr>
       </w:pPr>
+      <w:proofErr w:type="spellStart"/>
       <w:r>
         <w:rPr>
           <w:lang w:val="en-US"/>
         </w:rPr>
         <w:t>familyMember</w:t>
       </w:r>
+      <w:proofErr w:type="spellEnd"/>
     </w:p>
     <w:p>
       <w:pPr>
@@ -929,12 +1233,14 @@
           <w:numId w:val="1"/>
         </w:numPr>
       </w:pPr>
+      <w:proofErr w:type="spellStart"/>
       <w:r>
         <w:rPr>
           <w:lang w:val="en-US"/>
         </w:rPr>
         <w:t>plannedMenu</w:t>
       </w:r>
+      <w:proofErr w:type="spellEnd"/>
     </w:p>
     <w:p>
       <w:pPr>

</xml_diff>